<commit_message>
Adding cover page, acknowledgements and abstract template
</commit_message>
<xml_diff>
--- a/Documentation/FinalReport/Final Report.docx
+++ b/Documentation/FinalReport/Final Report.docx
@@ -1,7 +1,72 @@
 
 <file path=word/document.xml><?xml version="1.0" encoding="utf-8"?>
-<w:document xmlns:wpc="http://schemas.microsoft.com/office/word/2010/wordprocessingCanvas" xmlns:cx="http://schemas.microsoft.com/office/drawing/2014/chartex" xmlns:cx1="http://schemas.microsoft.com/office/drawing/2015/9/8/chartex" xmlns:cx2="http://schemas.microsoft.com/office/drawing/2015/10/21/chartex" xmlns:cx3="http://schemas.microsoft.com/office/drawing/2016/5/9/chartex" xmlns:cx4="http://schemas.microsoft.com/office/drawing/2016/5/10/chartex" xmlns:cx5="http://schemas.microsoft.com/office/drawing/2016/5/11/chartex" xmlns:cx6="http://schemas.microsoft.com/office/drawing/2016/5/12/chartex" xmlns:cx7="http://schemas.microsoft.com/office/drawing/2016/5/13/chartex" xmlns:cx8="http://schemas.microsoft.com/office/drawing/2016/5/14/chartex" xmlns:mc="http://schemas.openxmlformats.org/markup-compatibility/2006" xmlns:aink="http://schemas.microsoft.com/office/drawing/2016/ink" xmlns:am3d="http://schemas.microsoft.com/office/drawing/2017/model3d" xmlns:o="urn:schemas-microsoft-com:office:office" xmlns:oel="http://schemas.microsoft.com/office/2019/extlst" xmlns:r="http://schemas.openxmlformats.org/officeDocument/2006/relationships" xmlns:m="http://schemas.openxmlformats.org/officeDocument/2006/math" xmlns:v="urn:schemas-microsoft-com:vml" xmlns:wp14="http://schemas.microsoft.com/office/word/2010/wordprocessingDrawing" xmlns:wp="http://schemas.openxmlformats.org/drawingml/2006/wordprocessingDrawing" xmlns:w10="urn:schemas-microsoft-com:office:word" xmlns:w="http://schemas.openxmlformats.org/wordprocessingml/2006/main" xmlns:w14="http://schemas.microsoft.com/office/word/2010/wordml" xmlns:w15="http://schemas.microsoft.com/office/word/2012/wordml" xmlns:w16cex="http://schemas.microsoft.com/office/word/2018/wordml/cex" xmlns:w16cid="http://schemas.microsoft.com/office/word/2016/wordml/cid" xmlns:w16="http://schemas.microsoft.com/office/word/2018/wordml" xmlns:w16sdtdh="http://schemas.microsoft.com/office/word/2020/wordml/sdtdatahash" xmlns:w16se="http://schemas.microsoft.com/office/word/2015/wordml/symex" xmlns:wpg="http://schemas.microsoft.com/office/word/2010/wordprocessingGroup" xmlns:wpi="http://schemas.microsoft.com/office/word/2010/wordprocessingInk" xmlns:wne="http://schemas.microsoft.com/office/word/2006/wordml" xmlns:wps="http://schemas.microsoft.com/office/word/2010/wordprocessingShape" mc:Ignorable="w14 w15 w16se w16cid w16 w16cex w16sdtdh wp14">
+<w:document xmlns:wpc="http://schemas.microsoft.com/office/word/2010/wordprocessingCanvas" xmlns:cx="http://schemas.microsoft.com/office/drawing/2014/chartex" xmlns:cx1="http://schemas.microsoft.com/office/drawing/2015/9/8/chartex" xmlns:cx2="http://schemas.microsoft.com/office/drawing/2015/10/21/chartex" xmlns:cx3="http://schemas.microsoft.com/office/drawing/2016/5/9/chartex" xmlns:cx4="http://schemas.microsoft.com/office/drawing/2016/5/10/chartex" xmlns:cx5="http://schemas.microsoft.com/office/drawing/2016/5/11/chartex" xmlns:cx6="http://schemas.microsoft.com/office/drawing/2016/5/12/chartex" xmlns:cx7="http://schemas.microsoft.com/office/drawing/2016/5/13/chartex" xmlns:cx8="http://schemas.microsoft.com/office/drawing/2016/5/14/chartex" xmlns:mc="http://schemas.openxmlformats.org/markup-compatibility/2006" xmlns:aink="http://schemas.microsoft.com/office/drawing/2016/ink" xmlns:am3d="http://schemas.microsoft.com/office/drawing/2017/model3d" xmlns:o="urn:schemas-microsoft-com:office:office" xmlns:oel="http://schemas.microsoft.com/office/2019/extlst" xmlns:r="http://schemas.openxmlformats.org/officeDocument/2006/relationships" xmlns:m="http://schemas.openxmlformats.org/officeDocument/2006/math" xmlns:v="urn:schemas-microsoft-com:vml" xmlns:wp14="http://schemas.microsoft.com/office/word/2010/wordprocessingDrawing" xmlns:wp="http://schemas.openxmlformats.org/drawingml/2006/wordprocessingDrawing" xmlns:w10="urn:schemas-microsoft-com:office:word" xmlns:w="http://schemas.openxmlformats.org/wordprocessingml/2006/main" xmlns:w14="http://schemas.microsoft.com/office/word/2010/wordml" xmlns:w15="http://schemas.microsoft.com/office/word/2012/wordml" xmlns:w16cex="http://schemas.microsoft.com/office/word/2018/wordml/cex" xmlns:w16cid="http://schemas.microsoft.com/office/word/2016/wordml/cid" xmlns:w16="http://schemas.microsoft.com/office/word/2018/wordml" xmlns:w16du="http://schemas.microsoft.com/office/word/2023/wordml/word16du" xmlns:w16sdtdh="http://schemas.microsoft.com/office/word/2020/wordml/sdtdatahash" xmlns:w16se="http://schemas.microsoft.com/office/word/2015/wordml/symex" xmlns:wpg="http://schemas.microsoft.com/office/word/2010/wordprocessingGroup" xmlns:wpi="http://schemas.microsoft.com/office/word/2010/wordprocessingInk" xmlns:wne="http://schemas.microsoft.com/office/word/2006/wordml" xmlns:wps="http://schemas.microsoft.com/office/word/2010/wordprocessingShape" mc:Ignorable="w14 w15 w16se w16cid w16 w16cex w16sdtdh wp14">
   <w:body>
+    <w:p/>
+    <w:p/>
+    <w:p>
+      <w:r>
+        <w:rPr>
+          <w:noProof/>
+        </w:rPr>
+        <w:drawing>
+          <wp:anchor distT="0" distB="0" distL="114300" distR="114300" simplePos="0" relativeHeight="251658240" behindDoc="1" locked="0" layoutInCell="1" allowOverlap="1" wp14:anchorId="51E841B7" wp14:editId="77957CFC">
+            <wp:simplePos x="0" y="0"/>
+            <wp:positionH relativeFrom="margin">
+              <wp:align>center</wp:align>
+            </wp:positionH>
+            <wp:positionV relativeFrom="margin">
+              <wp:align>top</wp:align>
+            </wp:positionV>
+            <wp:extent cx="6052185" cy="1609090"/>
+            <wp:effectExtent l="0" t="0" r="5715" b="3810"/>
+            <wp:wrapSquare wrapText="bothSides"/>
+            <wp:docPr id="1" name="Picture 1" descr="Text&#10;&#10;Description automatically generated"/>
+            <wp:cNvGraphicFramePr>
+              <a:graphicFrameLocks xmlns:a="http://schemas.openxmlformats.org/drawingml/2006/main" noChangeAspect="1"/>
+            </wp:cNvGraphicFramePr>
+            <a:graphic xmlns:a="http://schemas.openxmlformats.org/drawingml/2006/main">
+              <a:graphicData uri="http://schemas.openxmlformats.org/drawingml/2006/picture">
+                <pic:pic xmlns:pic="http://schemas.openxmlformats.org/drawingml/2006/picture">
+                  <pic:nvPicPr>
+                    <pic:cNvPr id="1" name="Picture 1" descr="Text&#10;&#10;Description automatically generated"/>
+                    <pic:cNvPicPr/>
+                  </pic:nvPicPr>
+                  <pic:blipFill>
+                    <a:blip r:embed="rId8">
+                      <a:extLst>
+                        <a:ext uri="{28A0092B-C50C-407E-A947-70E740481C1C}">
+                          <a14:useLocalDpi xmlns:a14="http://schemas.microsoft.com/office/drawing/2010/main" val="0"/>
+                        </a:ext>
+                      </a:extLst>
+                    </a:blip>
+                    <a:stretch>
+                      <a:fillRect/>
+                    </a:stretch>
+                  </pic:blipFill>
+                  <pic:spPr>
+                    <a:xfrm>
+                      <a:off x="0" y="0"/>
+                      <a:ext cx="6052185" cy="1609090"/>
+                    </a:xfrm>
+                    <a:prstGeom prst="rect">
+                      <a:avLst/>
+                    </a:prstGeom>
+                  </pic:spPr>
+                </pic:pic>
+              </a:graphicData>
+            </a:graphic>
+            <wp14:sizeRelH relativeFrom="page">
+              <wp14:pctWidth>0</wp14:pctWidth>
+            </wp14:sizeRelH>
+            <wp14:sizeRelV relativeFrom="page">
+              <wp14:pctHeight>0</wp14:pctHeight>
+            </wp14:sizeRelV>
+          </wp:anchor>
+        </w:drawing>
+      </w:r>
+    </w:p>
+    <w:p/>
     <w:p>
       <w:pPr>
         <w:pStyle w:val="Title"/>
@@ -9,37 +74,402 @@
         <w:rPr>
           <w:b/>
           <w:bCs/>
-          <w:color w:val="000000" w:themeColor="text1"/>
-          <w:u w:val="single"/>
         </w:rPr>
       </w:pPr>
       <w:r>
         <w:rPr>
           <w:b/>
           <w:bCs/>
-          <w:color w:val="000000" w:themeColor="text1"/>
-          <w:sz w:val="72"/>
-          <w:szCs w:val="72"/>
-          <w:u w:val="single"/>
-        </w:rPr>
-        <w:t>Final Report</w:t>
+        </w:rPr>
+        <w:t>Gamifying Carbon Footprints to Motivate Pro-Environmental Behavioural Change Through A Social Mobile App</w:t>
+      </w:r>
+    </w:p>
+    <w:p/>
+    <w:p/>
+    <w:p/>
+    <w:p/>
+    <w:p/>
+    <w:p>
+      <w:pPr>
+        <w:spacing w:line="360" w:lineRule="auto"/>
+        <w:jc w:val="center"/>
+        <w:rPr>
+          <w:sz w:val="28"/>
+          <w:szCs w:val="28"/>
+        </w:rPr>
+      </w:pPr>
+      <w:r>
+        <w:rPr>
+          <w:sz w:val="28"/>
+          <w:szCs w:val="28"/>
+        </w:rPr>
+        <w:t>Stephen Davis</w:t>
+      </w:r>
+    </w:p>
+    <w:p>
+      <w:pPr>
+        <w:spacing w:line="360" w:lineRule="auto"/>
+        <w:jc w:val="center"/>
+        <w:rPr>
+          <w:sz w:val="28"/>
+          <w:szCs w:val="28"/>
+        </w:rPr>
+      </w:pPr>
+      <w:r>
+        <w:rPr>
+          <w:sz w:val="28"/>
+          <w:szCs w:val="28"/>
+        </w:rPr>
+        <w:t>B.A.(Mod.) Computer Science and Business</w:t>
+      </w:r>
+    </w:p>
+    <w:p>
+      <w:pPr>
+        <w:spacing w:line="360" w:lineRule="auto"/>
+        <w:jc w:val="center"/>
+        <w:rPr>
+          <w:sz w:val="28"/>
+          <w:szCs w:val="28"/>
+        </w:rPr>
+      </w:pPr>
+      <w:r>
+        <w:rPr>
+          <w:sz w:val="28"/>
+          <w:szCs w:val="28"/>
+        </w:rPr>
+        <w:t>Final Year Project, April 2023</w:t>
+      </w:r>
+    </w:p>
+    <w:p>
+      <w:pPr>
+        <w:spacing w:line="360" w:lineRule="auto"/>
+        <w:jc w:val="center"/>
+        <w:rPr>
+          <w:sz w:val="28"/>
+          <w:szCs w:val="28"/>
+        </w:rPr>
+      </w:pPr>
+      <w:r>
+        <w:rPr>
+          <w:sz w:val="28"/>
+          <w:szCs w:val="28"/>
+        </w:rPr>
+        <w:t>Supervisor: Dr. Timothy Savage</w:t>
+      </w:r>
+    </w:p>
+    <w:p/>
+    <w:p/>
+    <w:p/>
+    <w:p/>
+    <w:p/>
+    <w:p/>
+    <w:p/>
+    <w:p/>
+    <w:p/>
+    <w:p/>
+    <w:p/>
+    <w:p/>
+    <w:p/>
+    <w:p>
+      <w:pPr>
+        <w:spacing w:line="360" w:lineRule="auto"/>
+        <w:jc w:val="center"/>
+      </w:pPr>
+      <w:r>
+        <w:t>School of Computer Science and Statistics</w:t>
+      </w:r>
+    </w:p>
+    <w:p>
+      <w:pPr>
+        <w:spacing w:line="360" w:lineRule="auto"/>
+        <w:jc w:val="center"/>
+      </w:pPr>
+      <w:r>
+        <w:t>O’Reilly Institute, Trinity College, Dublin 2, Ireland</w:t>
+      </w:r>
+    </w:p>
+    <w:p>
+      <w:pPr>
+        <w:pStyle w:val="Heading2"/>
+        <w:rPr>
+          <w:b/>
+          <w:bCs/>
+          <w:color w:val="000000" w:themeColor="text1"/>
+          <w:sz w:val="32"/>
+          <w:szCs w:val="32"/>
+        </w:rPr>
+      </w:pPr>
+      <w:r>
+        <w:rPr>
+          <w:b/>
+          <w:bCs/>
+          <w:color w:val="000000" w:themeColor="text1"/>
+          <w:sz w:val="32"/>
+          <w:szCs w:val="32"/>
+        </w:rPr>
+        <w:lastRenderedPageBreak/>
+        <w:t>Declaration</w:t>
+      </w:r>
+    </w:p>
+    <w:p/>
+    <w:p>
+      <w:pPr>
+        <w:spacing w:line="360" w:lineRule="auto"/>
+      </w:pPr>
+      <w:r>
+        <w:t>I, the undersigned, declare that this work has not previously been submitted as an exercise for a degree at this, or any other University, and that unless otherwise stated, is my own work.</w:t>
+      </w:r>
+    </w:p>
+    <w:p>
+      <w:pPr>
+        <w:spacing w:line="360" w:lineRule="auto"/>
+      </w:pPr>
+    </w:p>
+    <w:p>
+      <w:pPr>
+        <w:spacing w:line="360" w:lineRule="auto"/>
+      </w:pPr>
+    </w:p>
+    <w:p>
+      <w:pPr>
+        <w:spacing w:line="360" w:lineRule="auto"/>
+      </w:pPr>
+      <w:r>
+        <w:t>Stephen Davis</w:t>
       </w:r>
       <w:r>
-        <w:rPr>
-          <w:b/>
-          <w:bCs/>
-          <w:color w:val="000000" w:themeColor="text1"/>
-          <w:sz w:val="72"/>
-          <w:szCs w:val="72"/>
-          <w:u w:val="single"/>
-        </w:rPr>
-        <w:t xml:space="preserve"> (12-15,000 words)</w:t>
+        <w:t>________________________________</w:t>
       </w:r>
-    </w:p>
+      <w:r>
+        <w:tab/>
+      </w:r>
+      <w:r>
+        <w:t>11/03/23</w:t>
+      </w:r>
+      <w:r>
+        <w:t xml:space="preserve">___ </w:t>
+      </w:r>
+    </w:p>
+    <w:p>
+      <w:pPr>
+        <w:spacing w:line="360" w:lineRule="auto"/>
+      </w:pPr>
+      <w:r>
+        <w:t>Name</w:t>
+      </w:r>
+      <w:r>
+        <w:tab/>
+      </w:r>
+      <w:r>
+        <w:tab/>
+      </w:r>
+      <w:r>
+        <w:tab/>
+      </w:r>
+      <w:r>
+        <w:tab/>
+      </w:r>
+      <w:r>
+        <w:tab/>
+      </w:r>
+      <w:r>
+        <w:tab/>
+      </w:r>
+      <w:r>
+        <w:tab/>
+      </w:r>
+      <w:r>
+        <w:tab/>
+      </w:r>
+      <w:r>
+        <w:t>Date</w:t>
+      </w:r>
+    </w:p>
+    <w:p>
+      <w:pPr>
+        <w:spacing w:line="360" w:lineRule="auto"/>
+      </w:pPr>
+    </w:p>
+    <w:p/>
+    <w:p/>
+    <w:p/>
+    <w:p/>
+    <w:p/>
+    <w:p/>
+    <w:p/>
+    <w:p/>
+    <w:p/>
+    <w:p/>
+    <w:p/>
+    <w:p/>
+    <w:p/>
+    <w:p/>
+    <w:p/>
+    <w:p/>
+    <w:p/>
+    <w:p/>
+    <w:p/>
+    <w:p/>
+    <w:p/>
+    <w:p/>
+    <w:p/>
+    <w:p/>
+    <w:p/>
+    <w:p/>
+    <w:p/>
+    <w:p/>
+    <w:p/>
+    <w:p/>
+    <w:p/>
+    <w:p/>
+    <w:p/>
+    <w:p>
+      <w:pPr>
+        <w:pStyle w:val="Heading2"/>
+        <w:rPr>
+          <w:b/>
+          <w:bCs/>
+          <w:color w:val="000000" w:themeColor="text1"/>
+          <w:sz w:val="32"/>
+          <w:szCs w:val="32"/>
+        </w:rPr>
+      </w:pPr>
+      <w:r>
+        <w:rPr>
+          <w:b/>
+          <w:bCs/>
+          <w:color w:val="000000" w:themeColor="text1"/>
+          <w:sz w:val="32"/>
+          <w:szCs w:val="32"/>
+        </w:rPr>
+        <w:lastRenderedPageBreak/>
+        <w:t>Acknowledgements</w:t>
+      </w:r>
+    </w:p>
+    <w:p/>
+    <w:p>
+      <w:pPr>
+        <w:spacing w:line="360" w:lineRule="auto"/>
+      </w:pPr>
+    </w:p>
+    <w:p/>
+    <w:p/>
+    <w:p/>
+    <w:p/>
+    <w:p/>
+    <w:p/>
+    <w:p/>
+    <w:p/>
+    <w:p/>
+    <w:p/>
+    <w:p/>
+    <w:p/>
+    <w:p/>
+    <w:p/>
+    <w:p/>
+    <w:p/>
+    <w:p/>
+    <w:p/>
+    <w:p/>
+    <w:p/>
+    <w:p/>
+    <w:p/>
+    <w:p/>
+    <w:p/>
+    <w:p/>
+    <w:p/>
+    <w:p/>
+    <w:p/>
+    <w:p/>
+    <w:p/>
+    <w:p/>
+    <w:p/>
+    <w:p/>
+    <w:p/>
+    <w:p/>
+    <w:p/>
+    <w:p/>
+    <w:p/>
+    <w:p/>
+    <w:p/>
+    <w:p/>
+    <w:p/>
+    <w:p>
+      <w:pPr>
+        <w:pStyle w:val="Heading2"/>
+        <w:rPr>
+          <w:b/>
+          <w:bCs/>
+          <w:color w:val="000000" w:themeColor="text1"/>
+          <w:sz w:val="32"/>
+          <w:szCs w:val="32"/>
+        </w:rPr>
+      </w:pPr>
+      <w:r>
+        <w:rPr>
+          <w:b/>
+          <w:bCs/>
+          <w:color w:val="000000" w:themeColor="text1"/>
+          <w:sz w:val="32"/>
+          <w:szCs w:val="32"/>
+        </w:rPr>
+        <w:lastRenderedPageBreak/>
+        <w:t>Abstract</w:t>
+      </w:r>
+    </w:p>
+    <w:p/>
+    <w:p/>
+    <w:p/>
+    <w:p/>
+    <w:p/>
+    <w:p/>
+    <w:p/>
+    <w:p/>
+    <w:p/>
+    <w:p/>
+    <w:p/>
+    <w:p/>
+    <w:p/>
+    <w:p/>
+    <w:p/>
+    <w:p/>
+    <w:p/>
+    <w:p/>
+    <w:p/>
+    <w:p/>
+    <w:p/>
+    <w:p/>
+    <w:p/>
+    <w:p/>
+    <w:p/>
+    <w:p/>
+    <w:p/>
+    <w:p/>
+    <w:p/>
+    <w:p/>
+    <w:p/>
+    <w:p/>
+    <w:p/>
+    <w:p/>
+    <w:p/>
+    <w:p/>
+    <w:p/>
+    <w:p/>
+    <w:p/>
+    <w:p/>
+    <w:p/>
+    <w:p/>
+    <w:p/>
     <w:sdt>
       <w:sdtPr>
         <w:rPr>
-          <w:color w:val="000000" w:themeColor="text1"/>
+          <w:rFonts w:asciiTheme="minorHAnsi" w:eastAsiaTheme="minorHAnsi" w:hAnsiTheme="minorHAnsi" w:cstheme="minorBidi"/>
+          <w:b w:val="0"/>
+          <w:bCs w:val="0"/>
+          <w:color w:val="000000" w:themeColor="text1"/>
+          <w:sz w:val="24"/>
+          <w:szCs w:val="24"/>
+          <w:lang w:val="en-IE"/>
         </w:rPr>
         <w:id w:val="-1741857014"/>
         <w:docPartObj>
@@ -49,11 +479,7 @@
       </w:sdtPr>
       <w:sdtEndPr>
         <w:rPr>
-          <w:rFonts w:asciiTheme="minorHAnsi" w:eastAsiaTheme="minorHAnsi" w:hAnsiTheme="minorHAnsi" w:cstheme="minorBidi"/>
           <w:noProof/>
-          <w:sz w:val="24"/>
-          <w:szCs w:val="24"/>
-          <w:lang w:val="en-IE"/>
         </w:rPr>
       </w:sdtEndPr>
       <w:sdtContent>
@@ -6067,6 +6493,34 @@
     </w:p>
     <w:p>
       <w:pPr>
+        <w:rPr>
+          <w:color w:val="000000" w:themeColor="text1"/>
+        </w:rPr>
+      </w:pPr>
+    </w:p>
+    <w:p>
+      <w:pPr>
+        <w:rPr>
+          <w:color w:val="000000" w:themeColor="text1"/>
+        </w:rPr>
+      </w:pPr>
+    </w:p>
+    <w:p>
+      <w:pPr>
+        <w:rPr>
+          <w:color w:val="000000" w:themeColor="text1"/>
+        </w:rPr>
+      </w:pPr>
+    </w:p>
+    <w:p>
+      <w:pPr>
+        <w:rPr>
+          <w:color w:val="000000" w:themeColor="text1"/>
+        </w:rPr>
+      </w:pPr>
+    </w:p>
+    <w:p>
+      <w:pPr>
         <w:pStyle w:val="Heading1"/>
         <w:numPr>
           <w:ilvl w:val="0"/>
@@ -9255,6 +9709,7 @@
       </w:pPr>
     </w:p>
     <w:sectPr>
+      <w:footerReference w:type="default" r:id="rId9"/>
       <w:pgSz w:w="11906" w:h="16838"/>
       <w:pgMar w:top="1440" w:right="1440" w:bottom="1440" w:left="1440" w:header="708" w:footer="708" w:gutter="0"/>
       <w:cols w:space="708"/>
@@ -9264,8 +9719,151 @@
 </w:document>
 </file>
 
+<file path=word/endnotes.xml><?xml version="1.0" encoding="utf-8"?>
+<w:endnotes xmlns:wpc="http://schemas.microsoft.com/office/word/2010/wordprocessingCanvas" xmlns:cx="http://schemas.microsoft.com/office/drawing/2014/chartex" xmlns:cx1="http://schemas.microsoft.com/office/drawing/2015/9/8/chartex" xmlns:cx2="http://schemas.microsoft.com/office/drawing/2015/10/21/chartex" xmlns:cx3="http://schemas.microsoft.com/office/drawing/2016/5/9/chartex" xmlns:cx4="http://schemas.microsoft.com/office/drawing/2016/5/10/chartex" xmlns:cx5="http://schemas.microsoft.com/office/drawing/2016/5/11/chartex" xmlns:cx6="http://schemas.microsoft.com/office/drawing/2016/5/12/chartex" xmlns:cx7="http://schemas.microsoft.com/office/drawing/2016/5/13/chartex" xmlns:cx8="http://schemas.microsoft.com/office/drawing/2016/5/14/chartex" xmlns:mc="http://schemas.openxmlformats.org/markup-compatibility/2006" xmlns:aink="http://schemas.microsoft.com/office/drawing/2016/ink" xmlns:am3d="http://schemas.microsoft.com/office/drawing/2017/model3d" xmlns:o="urn:schemas-microsoft-com:office:office" xmlns:oel="http://schemas.microsoft.com/office/2019/extlst" xmlns:r="http://schemas.openxmlformats.org/officeDocument/2006/relationships" xmlns:m="http://schemas.openxmlformats.org/officeDocument/2006/math" xmlns:v="urn:schemas-microsoft-com:vml" xmlns:wp14="http://schemas.microsoft.com/office/word/2010/wordprocessingDrawing" xmlns:wp="http://schemas.openxmlformats.org/drawingml/2006/wordprocessingDrawing" xmlns:w10="urn:schemas-microsoft-com:office:word" xmlns:w="http://schemas.openxmlformats.org/wordprocessingml/2006/main" xmlns:w14="http://schemas.microsoft.com/office/word/2010/wordml" xmlns:w15="http://schemas.microsoft.com/office/word/2012/wordml" xmlns:w16cex="http://schemas.microsoft.com/office/word/2018/wordml/cex" xmlns:w16cid="http://schemas.microsoft.com/office/word/2016/wordml/cid" xmlns:w16="http://schemas.microsoft.com/office/word/2018/wordml" xmlns:w16du="http://schemas.microsoft.com/office/word/2023/wordml/word16du" xmlns:w16sdtdh="http://schemas.microsoft.com/office/word/2020/wordml/sdtdatahash" xmlns:w16se="http://schemas.microsoft.com/office/word/2015/wordml/symex" xmlns:wpg="http://schemas.microsoft.com/office/word/2010/wordprocessingGroup" xmlns:wpi="http://schemas.microsoft.com/office/word/2010/wordprocessingInk" xmlns:wne="http://schemas.microsoft.com/office/word/2006/wordml" xmlns:wps="http://schemas.microsoft.com/office/word/2010/wordprocessingShape" mc:Ignorable="w14 w15 w16se w16cid w16 w16cex w16sdtdh wp14">
+  <w:endnote w:type="separator" w:id="-1">
+    <w:p>
+      <w:r>
+        <w:separator/>
+      </w:r>
+    </w:p>
+  </w:endnote>
+  <w:endnote w:type="continuationSeparator" w:id="0">
+    <w:p>
+      <w:r>
+        <w:continuationSeparator/>
+      </w:r>
+    </w:p>
+  </w:endnote>
+</w:endnotes>
+</file>
+
+<file path=word/footer1.xml><?xml version="1.0" encoding="utf-8"?>
+<w:ftr xmlns:wpc="http://schemas.microsoft.com/office/word/2010/wordprocessingCanvas" xmlns:cx="http://schemas.microsoft.com/office/drawing/2014/chartex" xmlns:cx1="http://schemas.microsoft.com/office/drawing/2015/9/8/chartex" xmlns:cx2="http://schemas.microsoft.com/office/drawing/2015/10/21/chartex" xmlns:cx3="http://schemas.microsoft.com/office/drawing/2016/5/9/chartex" xmlns:cx4="http://schemas.microsoft.com/office/drawing/2016/5/10/chartex" xmlns:cx5="http://schemas.microsoft.com/office/drawing/2016/5/11/chartex" xmlns:cx6="http://schemas.microsoft.com/office/drawing/2016/5/12/chartex" xmlns:cx7="http://schemas.microsoft.com/office/drawing/2016/5/13/chartex" xmlns:cx8="http://schemas.microsoft.com/office/drawing/2016/5/14/chartex" xmlns:mc="http://schemas.openxmlformats.org/markup-compatibility/2006" xmlns:aink="http://schemas.microsoft.com/office/drawing/2016/ink" xmlns:am3d="http://schemas.microsoft.com/office/drawing/2017/model3d" xmlns:o="urn:schemas-microsoft-com:office:office" xmlns:oel="http://schemas.microsoft.com/office/2019/extlst" xmlns:r="http://schemas.openxmlformats.org/officeDocument/2006/relationships" xmlns:m="http://schemas.openxmlformats.org/officeDocument/2006/math" xmlns:v="urn:schemas-microsoft-com:vml" xmlns:wp14="http://schemas.microsoft.com/office/word/2010/wordprocessingDrawing" xmlns:wp="http://schemas.openxmlformats.org/drawingml/2006/wordprocessingDrawing" xmlns:w10="urn:schemas-microsoft-com:office:word" xmlns:w="http://schemas.openxmlformats.org/wordprocessingml/2006/main" xmlns:w14="http://schemas.microsoft.com/office/word/2010/wordml" xmlns:w15="http://schemas.microsoft.com/office/word/2012/wordml" xmlns:w16cex="http://schemas.microsoft.com/office/word/2018/wordml/cex" xmlns:w16cid="http://schemas.microsoft.com/office/word/2016/wordml/cid" xmlns:w16="http://schemas.microsoft.com/office/word/2018/wordml" xmlns:w16du="http://schemas.microsoft.com/office/word/2023/wordml/word16du" xmlns:w16sdtdh="http://schemas.microsoft.com/office/word/2020/wordml/sdtdatahash" xmlns:w16se="http://schemas.microsoft.com/office/word/2015/wordml/symex" xmlns:wpg="http://schemas.microsoft.com/office/word/2010/wordprocessingGroup" xmlns:wpi="http://schemas.microsoft.com/office/word/2010/wordprocessingInk" xmlns:wne="http://schemas.microsoft.com/office/word/2006/wordml" xmlns:wps="http://schemas.microsoft.com/office/word/2010/wordprocessingShape" mc:Ignorable="w14 w15 w16se w16cid w16 w16cex w16sdtdh wp14">
+  <w:p>
+    <w:pPr>
+      <w:pStyle w:val="Footer"/>
+      <w:rPr>
+        <w:color w:val="808080" w:themeColor="background1" w:themeShade="80"/>
+      </w:rPr>
+    </w:pPr>
+    <w:r>
+      <w:rPr>
+        <w:color w:val="808080" w:themeColor="background1" w:themeShade="80"/>
+      </w:rPr>
+      <w:tab/>
+    </w:r>
+    <w:r>
+      <w:rPr>
+        <w:color w:val="808080" w:themeColor="background1" w:themeShade="80"/>
+      </w:rPr>
+      <w:tab/>
+      <w:t xml:space="preserve"> </w:t>
+    </w:r>
+    <w:r>
+      <w:rPr>
+        <w:color w:val="808080" w:themeColor="background1" w:themeShade="80"/>
+      </w:rPr>
+      <w:t xml:space="preserve">Page </w:t>
+    </w:r>
+    <w:r>
+      <w:rPr>
+        <w:color w:val="808080" w:themeColor="background1" w:themeShade="80"/>
+      </w:rPr>
+      <w:fldChar w:fldCharType="begin"/>
+    </w:r>
+    <w:r>
+      <w:rPr>
+        <w:color w:val="808080" w:themeColor="background1" w:themeShade="80"/>
+      </w:rPr>
+      <w:instrText xml:space="preserve"> PAGE  \* Arabic  \* MERGEFORMAT </w:instrText>
+    </w:r>
+    <w:r>
+      <w:rPr>
+        <w:color w:val="808080" w:themeColor="background1" w:themeShade="80"/>
+      </w:rPr>
+      <w:fldChar w:fldCharType="separate"/>
+    </w:r>
+    <w:r>
+      <w:rPr>
+        <w:noProof/>
+        <w:color w:val="808080" w:themeColor="background1" w:themeShade="80"/>
+      </w:rPr>
+      <w:t>2</w:t>
+    </w:r>
+    <w:r>
+      <w:rPr>
+        <w:color w:val="808080" w:themeColor="background1" w:themeShade="80"/>
+      </w:rPr>
+      <w:fldChar w:fldCharType="end"/>
+    </w:r>
+    <w:r>
+      <w:rPr>
+        <w:color w:val="808080" w:themeColor="background1" w:themeShade="80"/>
+      </w:rPr>
+      <w:t xml:space="preserve"> of </w:t>
+    </w:r>
+    <w:r>
+      <w:rPr>
+        <w:color w:val="808080" w:themeColor="background1" w:themeShade="80"/>
+      </w:rPr>
+      <w:fldChar w:fldCharType="begin"/>
+    </w:r>
+    <w:r>
+      <w:rPr>
+        <w:color w:val="808080" w:themeColor="background1" w:themeShade="80"/>
+      </w:rPr>
+      <w:instrText xml:space="preserve"> NUMPAGES  \* Arabic  \* MERGEFORMAT </w:instrText>
+    </w:r>
+    <w:r>
+      <w:rPr>
+        <w:color w:val="808080" w:themeColor="background1" w:themeShade="80"/>
+      </w:rPr>
+      <w:fldChar w:fldCharType="separate"/>
+    </w:r>
+    <w:r>
+      <w:rPr>
+        <w:noProof/>
+        <w:color w:val="808080" w:themeColor="background1" w:themeShade="80"/>
+      </w:rPr>
+      <w:t>2</w:t>
+    </w:r>
+    <w:r>
+      <w:rPr>
+        <w:color w:val="808080" w:themeColor="background1" w:themeShade="80"/>
+      </w:rPr>
+      <w:fldChar w:fldCharType="end"/>
+    </w:r>
+  </w:p>
+  <w:p>
+    <w:pPr>
+      <w:pStyle w:val="Footer"/>
+    </w:pPr>
+  </w:p>
+</w:ftr>
+</file>
+
+<file path=word/footnotes.xml><?xml version="1.0" encoding="utf-8"?>
+<w:footnotes xmlns:wpc="http://schemas.microsoft.com/office/word/2010/wordprocessingCanvas" xmlns:cx="http://schemas.microsoft.com/office/drawing/2014/chartex" xmlns:cx1="http://schemas.microsoft.com/office/drawing/2015/9/8/chartex" xmlns:cx2="http://schemas.microsoft.com/office/drawing/2015/10/21/chartex" xmlns:cx3="http://schemas.microsoft.com/office/drawing/2016/5/9/chartex" xmlns:cx4="http://schemas.microsoft.com/office/drawing/2016/5/10/chartex" xmlns:cx5="http://schemas.microsoft.com/office/drawing/2016/5/11/chartex" xmlns:cx6="http://schemas.microsoft.com/office/drawing/2016/5/12/chartex" xmlns:cx7="http://schemas.microsoft.com/office/drawing/2016/5/13/chartex" xmlns:cx8="http://schemas.microsoft.com/office/drawing/2016/5/14/chartex" xmlns:mc="http://schemas.openxmlformats.org/markup-compatibility/2006" xmlns:aink="http://schemas.microsoft.com/office/drawing/2016/ink" xmlns:am3d="http://schemas.microsoft.com/office/drawing/2017/model3d" xmlns:o="urn:schemas-microsoft-com:office:office" xmlns:oel="http://schemas.microsoft.com/office/2019/extlst" xmlns:r="http://schemas.openxmlformats.org/officeDocument/2006/relationships" xmlns:m="http://schemas.openxmlformats.org/officeDocument/2006/math" xmlns:v="urn:schemas-microsoft-com:vml" xmlns:wp14="http://schemas.microsoft.com/office/word/2010/wordprocessingDrawing" xmlns:wp="http://schemas.openxmlformats.org/drawingml/2006/wordprocessingDrawing" xmlns:w10="urn:schemas-microsoft-com:office:word" xmlns:w="http://schemas.openxmlformats.org/wordprocessingml/2006/main" xmlns:w14="http://schemas.microsoft.com/office/word/2010/wordml" xmlns:w15="http://schemas.microsoft.com/office/word/2012/wordml" xmlns:w16cex="http://schemas.microsoft.com/office/word/2018/wordml/cex" xmlns:w16cid="http://schemas.microsoft.com/office/word/2016/wordml/cid" xmlns:w16="http://schemas.microsoft.com/office/word/2018/wordml" xmlns:w16du="http://schemas.microsoft.com/office/word/2023/wordml/word16du" xmlns:w16sdtdh="http://schemas.microsoft.com/office/word/2020/wordml/sdtdatahash" xmlns:w16se="http://schemas.microsoft.com/office/word/2015/wordml/symex" xmlns:wpg="http://schemas.microsoft.com/office/word/2010/wordprocessingGroup" xmlns:wpi="http://schemas.microsoft.com/office/word/2010/wordprocessingInk" xmlns:wne="http://schemas.microsoft.com/office/word/2006/wordml" xmlns:wps="http://schemas.microsoft.com/office/word/2010/wordprocessingShape" mc:Ignorable="w14 w15 w16se w16cid w16 w16cex w16sdtdh wp14">
+  <w:footnote w:type="separator" w:id="-1">
+    <w:p>
+      <w:r>
+        <w:separator/>
+      </w:r>
+    </w:p>
+  </w:footnote>
+  <w:footnote w:type="continuationSeparator" w:id="0">
+    <w:p>
+      <w:r>
+        <w:continuationSeparator/>
+      </w:r>
+    </w:p>
+  </w:footnote>
+</w:footnotes>
+</file>
+
 <file path=word/numbering.xml><?xml version="1.0" encoding="utf-8"?>
-<w:numbering xmlns:wpc="http://schemas.microsoft.com/office/word/2010/wordprocessingCanvas" xmlns:cx="http://schemas.microsoft.com/office/drawing/2014/chartex" xmlns:cx1="http://schemas.microsoft.com/office/drawing/2015/9/8/chartex" xmlns:cx2="http://schemas.microsoft.com/office/drawing/2015/10/21/chartex" xmlns:cx3="http://schemas.microsoft.com/office/drawing/2016/5/9/chartex" xmlns:cx4="http://schemas.microsoft.com/office/drawing/2016/5/10/chartex" xmlns:cx5="http://schemas.microsoft.com/office/drawing/2016/5/11/chartex" xmlns:cx6="http://schemas.microsoft.com/office/drawing/2016/5/12/chartex" xmlns:cx7="http://schemas.microsoft.com/office/drawing/2016/5/13/chartex" xmlns:cx8="http://schemas.microsoft.com/office/drawing/2016/5/14/chartex" xmlns:mc="http://schemas.openxmlformats.org/markup-compatibility/2006" xmlns:aink="http://schemas.microsoft.com/office/drawing/2016/ink" xmlns:am3d="http://schemas.microsoft.com/office/drawing/2017/model3d" xmlns:o="urn:schemas-microsoft-com:office:office" xmlns:oel="http://schemas.microsoft.com/office/2019/extlst" xmlns:r="http://schemas.openxmlformats.org/officeDocument/2006/relationships" xmlns:m="http://schemas.openxmlformats.org/officeDocument/2006/math" xmlns:v="urn:schemas-microsoft-com:vml" xmlns:wp14="http://schemas.microsoft.com/office/word/2010/wordprocessingDrawing" xmlns:wp="http://schemas.openxmlformats.org/drawingml/2006/wordprocessingDrawing" xmlns:w10="urn:schemas-microsoft-com:office:word" xmlns:w="http://schemas.openxmlformats.org/wordprocessingml/2006/main" xmlns:w14="http://schemas.microsoft.com/office/word/2010/wordml" xmlns:w15="http://schemas.microsoft.com/office/word/2012/wordml" xmlns:w16cex="http://schemas.microsoft.com/office/word/2018/wordml/cex" xmlns:w16cid="http://schemas.microsoft.com/office/word/2016/wordml/cid" xmlns:w16="http://schemas.microsoft.com/office/word/2018/wordml" xmlns:w16sdtdh="http://schemas.microsoft.com/office/word/2020/wordml/sdtdatahash" xmlns:w16se="http://schemas.microsoft.com/office/word/2015/wordml/symex" xmlns:wpg="http://schemas.microsoft.com/office/word/2010/wordprocessingGroup" xmlns:wpi="http://schemas.microsoft.com/office/word/2010/wordprocessingInk" xmlns:wne="http://schemas.microsoft.com/office/word/2006/wordml" xmlns:wps="http://schemas.microsoft.com/office/word/2010/wordprocessingShape" mc:Ignorable="w14 w15 w16se w16cid w16 w16cex w16sdtdh wp14">
+<w:numbering xmlns:wpc="http://schemas.microsoft.com/office/word/2010/wordprocessingCanvas" xmlns:cx="http://schemas.microsoft.com/office/drawing/2014/chartex" xmlns:cx1="http://schemas.microsoft.com/office/drawing/2015/9/8/chartex" xmlns:cx2="http://schemas.microsoft.com/office/drawing/2015/10/21/chartex" xmlns:cx3="http://schemas.microsoft.com/office/drawing/2016/5/9/chartex" xmlns:cx4="http://schemas.microsoft.com/office/drawing/2016/5/10/chartex" xmlns:cx5="http://schemas.microsoft.com/office/drawing/2016/5/11/chartex" xmlns:cx6="http://schemas.microsoft.com/office/drawing/2016/5/12/chartex" xmlns:cx7="http://schemas.microsoft.com/office/drawing/2016/5/13/chartex" xmlns:cx8="http://schemas.microsoft.com/office/drawing/2016/5/14/chartex" xmlns:mc="http://schemas.openxmlformats.org/markup-compatibility/2006" xmlns:aink="http://schemas.microsoft.com/office/drawing/2016/ink" xmlns:am3d="http://schemas.microsoft.com/office/drawing/2017/model3d" xmlns:o="urn:schemas-microsoft-com:office:office" xmlns:oel="http://schemas.microsoft.com/office/2019/extlst" xmlns:r="http://schemas.openxmlformats.org/officeDocument/2006/relationships" xmlns:m="http://schemas.openxmlformats.org/officeDocument/2006/math" xmlns:v="urn:schemas-microsoft-com:vml" xmlns:wp14="http://schemas.microsoft.com/office/word/2010/wordprocessingDrawing" xmlns:wp="http://schemas.openxmlformats.org/drawingml/2006/wordprocessingDrawing" xmlns:w10="urn:schemas-microsoft-com:office:word" xmlns:w="http://schemas.openxmlformats.org/wordprocessingml/2006/main" xmlns:w14="http://schemas.microsoft.com/office/word/2010/wordml" xmlns:w15="http://schemas.microsoft.com/office/word/2012/wordml" xmlns:w16cex="http://schemas.microsoft.com/office/word/2018/wordml/cex" xmlns:w16cid="http://schemas.microsoft.com/office/word/2016/wordml/cid" xmlns:w16="http://schemas.microsoft.com/office/word/2018/wordml" xmlns:w16du="http://schemas.microsoft.com/office/word/2023/wordml/word16du" xmlns:w16sdtdh="http://schemas.microsoft.com/office/word/2020/wordml/sdtdatahash" xmlns:w16se="http://schemas.microsoft.com/office/word/2015/wordml/symex" xmlns:wpg="http://schemas.microsoft.com/office/word/2010/wordprocessingGroup" xmlns:wpi="http://schemas.microsoft.com/office/word/2010/wordprocessingInk" xmlns:wne="http://schemas.microsoft.com/office/word/2006/wordml" xmlns:wps="http://schemas.microsoft.com/office/word/2010/wordprocessingShape" mc:Ignorable="w14 w15 w16se w16cid w16 w16cex w16sdtdh wp14">
   <w:abstractNum w:abstractNumId="0" w15:restartNumberingAfterBreak="0">
     <w:nsid w:val="3F3C2A57"/>
     <w:multiLevelType w:val="multilevel"/>
@@ -10378,6 +10976,48 @@
       <w:szCs w:val="20"/>
     </w:rPr>
   </w:style>
+  <w:style w:type="paragraph" w:styleId="Header">
+    <w:name w:val="header"/>
+    <w:basedOn w:val="Normal"/>
+    <w:link w:val="HeaderChar"/>
+    <w:uiPriority w:val="99"/>
+    <w:unhideWhenUsed/>
+    <w:rsid w:val="00125B9A"/>
+    <w:pPr>
+      <w:tabs>
+        <w:tab w:val="center" w:pos="4513"/>
+        <w:tab w:val="right" w:pos="9026"/>
+      </w:tabs>
+    </w:pPr>
+  </w:style>
+  <w:style w:type="character" w:customStyle="1" w:styleId="HeaderChar">
+    <w:name w:val="Header Char"/>
+    <w:basedOn w:val="DefaultParagraphFont"/>
+    <w:link w:val="Header"/>
+    <w:uiPriority w:val="99"/>
+    <w:rsid w:val="00125B9A"/>
+  </w:style>
+  <w:style w:type="paragraph" w:styleId="Footer">
+    <w:name w:val="footer"/>
+    <w:basedOn w:val="Normal"/>
+    <w:link w:val="FooterChar"/>
+    <w:uiPriority w:val="99"/>
+    <w:unhideWhenUsed/>
+    <w:rsid w:val="00125B9A"/>
+    <w:pPr>
+      <w:tabs>
+        <w:tab w:val="center" w:pos="4513"/>
+        <w:tab w:val="right" w:pos="9026"/>
+      </w:tabs>
+    </w:pPr>
+  </w:style>
+  <w:style w:type="character" w:customStyle="1" w:styleId="FooterChar">
+    <w:name w:val="Footer Char"/>
+    <w:basedOn w:val="DefaultParagraphFont"/>
+    <w:link w:val="Footer"/>
+    <w:uiPriority w:val="99"/>
+    <w:rsid w:val="00125B9A"/>
+  </w:style>
 </w:styles>
 </file>
 

</xml_diff>